<commit_message>
Fixed mistake in one word
</commit_message>
<xml_diff>
--- a/Task1/Homework/01.BlankSolution.docx
+++ b/Task1/Homework/01.BlankSolution.docx
@@ -441,8 +441,6 @@
           <w:lang w:val="en-US"/>
         </w:rPr>
       </w:pPr>
-      <w:bookmarkStart w:id="0" w:name="_GoBack"/>
-      <w:bookmarkEnd w:id="0"/>
     </w:p>
     <w:p>
       <w:pPr>
@@ -710,7 +708,19 @@
           <w:szCs w:val="36"/>
           <w:lang w:val="en-US"/>
         </w:rPr>
-        <w:t xml:space="preserve">Use the video in our </w:t>
+        <w:t xml:space="preserve">Use </w:t>
+      </w:r>
+      <w:bookmarkStart w:id="0" w:name="_GoBack"/>
+      <w:bookmarkEnd w:id="0"/>
+      <w:r>
+        <w:rPr>
+          <w:rFonts w:ascii="MV Boli" w:hAnsi="MV Boli" w:cs="MV Boli"/>
+          <w:color w:val="000000" w:themeColor="text1"/>
+          <w:sz w:val="36"/>
+          <w:szCs w:val="36"/>
+          <w:lang w:val="en-US"/>
+        </w:rPr>
+        <w:t xml:space="preserve">our </w:t>
       </w:r>
       <w:r>
         <w:rPr>

</xml_diff>